<commit_message>
sostituita stringa "ATTENZIONE! Se la risorsa che si desidera rimuovere ha copie attualmente in prestito, queste verranno sottratte ai fruitori" con “ATTENZIONE! E’ possibile che ci siano in prestito copie della risorsa che si vuole eliminare” In quanto anche se l’operatore rimuove la risorsa essa rimane in prestito al fruitore finché non annulla/scade il prestito + aggiornati casi d'uso
</commit_message>
<xml_diff>
--- a/Parte5/documentation/casi d'uso/casi d'uso 5.0.docx
+++ b/Parte5/documentation/casi d'uso/casi d'uso 5.0.docx
@@ -22903,19 +22903,7 @@
               <w:rPr>
                 <w:lang w:val="it-IT"/>
               </w:rPr>
-              <w:t xml:space="preserve">    I</w:t>
-            </w:r>
-            <w:r>
-              <w:rPr>
-                <w:lang w:val="it-IT"/>
-              </w:rPr>
-              <w:t>l sistema chiede all’operatore di inserire l’anno nel quale si vuol sapere quant</w:t>
-            </w:r>
-            <w:r>
-              <w:rPr>
-                <w:lang w:val="it-IT"/>
-              </w:rPr>
-              <w:t xml:space="preserve">e   </w:t>
+              <w:t xml:space="preserve">    Il sistema chiede all’operatore di inserire l’anno nel quale si vuol sapere quante   </w:t>
             </w:r>
           </w:p>
           <w:p>
@@ -22932,31 +22920,7 @@
               <w:rPr>
                 <w:lang w:val="it-IT"/>
               </w:rPr>
-              <w:t xml:space="preserve">    proroghe </w:t>
-            </w:r>
-            <w:r>
-              <w:rPr>
-                <w:lang w:val="it-IT"/>
-              </w:rPr>
-              <w:t>sono stat</w:t>
-            </w:r>
-            <w:r>
-              <w:rPr>
-                <w:lang w:val="it-IT"/>
-              </w:rPr>
-              <w:t>e</w:t>
-            </w:r>
-            <w:r>
-              <w:rPr>
-                <w:lang w:val="it-IT"/>
-              </w:rPr>
-              <w:t xml:space="preserve"> effettuat</w:t>
-            </w:r>
-            <w:r>
-              <w:rPr>
-                <w:lang w:val="it-IT"/>
-              </w:rPr>
-              <w:t>e</w:t>
+              <w:t xml:space="preserve">    proroghe sono state effettuate</w:t>
             </w:r>
           </w:p>
           <w:p>
@@ -22972,25 +22936,7 @@
               <w:rPr>
                 <w:lang w:val="it-IT"/>
               </w:rPr>
-              <w:t xml:space="preserve">      </w:t>
-            </w:r>
-            <w:r>
-              <w:rPr>
-                <w:lang w:val="it-IT"/>
-              </w:rPr>
-              <w:t>3a-</w:t>
-            </w:r>
-            <w:r>
-              <w:rPr>
-                <w:lang w:val="it-IT"/>
-              </w:rPr>
-              <w:t>2   I</w:t>
-            </w:r>
-            <w:r>
-              <w:rPr>
-                <w:lang w:val="it-IT"/>
-              </w:rPr>
-              <w:t>l fruitore inserisce l’anno</w:t>
+              <w:t xml:space="preserve">      3a-2   Il fruitore inserisce l’anno</w:t>
             </w:r>
           </w:p>
           <w:p>
@@ -23006,19 +22952,7 @@
               <w:rPr>
                 <w:lang w:val="it-IT"/>
               </w:rPr>
-              <w:t xml:space="preserve">      </w:t>
-            </w:r>
-            <w:r>
-              <w:rPr>
-                <w:lang w:val="it-IT"/>
-              </w:rPr>
-              <w:t>3a-</w:t>
-            </w:r>
-            <w:r>
-              <w:rPr>
-                <w:lang w:val="it-IT"/>
-              </w:rPr>
-              <w:t xml:space="preserve">3   Il sistema stampa tutte le proroghe avvenute nell’anno inserito dall’operatore </w:t>
+              <w:t xml:space="preserve">      3a-3   Il sistema stampa tutte le proroghe avvenute nell’anno inserito dall’operatore </w:t>
             </w:r>
           </w:p>
           <w:p>
@@ -23108,25 +23042,7 @@
               <w:rPr>
                 <w:lang w:val="it-IT"/>
               </w:rPr>
-              <w:t xml:space="preserve">      </w:t>
-            </w:r>
-            <w:r>
-              <w:rPr>
-                <w:lang w:val="it-IT"/>
-              </w:rPr>
-              <w:t>3</w:t>
-            </w:r>
-            <w:r>
-              <w:rPr>
-                <w:lang w:val="it-IT"/>
-              </w:rPr>
-              <w:t>b</w:t>
-            </w:r>
-            <w:r>
-              <w:rPr>
-                <w:lang w:val="it-IT"/>
-              </w:rPr>
-              <w:t>-1</w:t>
+              <w:t xml:space="preserve">      3b-1</w:t>
             </w:r>
             <w:r>
               <w:rPr>
@@ -23198,13 +23114,7 @@
               <w:rPr>
                 <w:lang w:val="it-IT"/>
               </w:rPr>
-              <w:t xml:space="preserve">    Il sistema chiede all’operatore di inserire l’anno nel quale si vuol sapere </w:t>
-            </w:r>
-            <w:r>
-              <w:rPr>
-                <w:lang w:val="it-IT"/>
-              </w:rPr>
-              <w:t xml:space="preserve">quale risorsa   </w:t>
+              <w:t xml:space="preserve">    Il sistema chiede all’operatore di inserire l’anno nel quale si vuol sapere quale risorsa   </w:t>
             </w:r>
           </w:p>
           <w:p>
@@ -23237,19 +23147,7 @@
               <w:rPr>
                 <w:lang w:val="it-IT"/>
               </w:rPr>
-              <w:t xml:space="preserve">      3</w:t>
-            </w:r>
-            <w:r>
-              <w:rPr>
-                <w:lang w:val="it-IT"/>
-              </w:rPr>
-              <w:t>b</w:t>
-            </w:r>
-            <w:r>
-              <w:rPr>
-                <w:lang w:val="it-IT"/>
-              </w:rPr>
-              <w:t>-2   Il fruitore inserisce l’anno</w:t>
+              <w:t xml:space="preserve">      3b-2   Il fruitore inserisce l’anno</w:t>
             </w:r>
           </w:p>
           <w:p>
@@ -23265,43 +23163,7 @@
               <w:rPr>
                 <w:lang w:val="it-IT"/>
               </w:rPr>
-              <w:t xml:space="preserve">      </w:t>
-            </w:r>
-            <w:r>
-              <w:rPr>
-                <w:lang w:val="it-IT"/>
-              </w:rPr>
-              <w:t>3</w:t>
-            </w:r>
-            <w:r>
-              <w:rPr>
-                <w:lang w:val="it-IT"/>
-              </w:rPr>
-              <w:t>b</w:t>
-            </w:r>
-            <w:r>
-              <w:rPr>
-                <w:lang w:val="it-IT"/>
-              </w:rPr>
-              <w:t xml:space="preserve">-3   Il sistema stampa </w:t>
-            </w:r>
-            <w:r>
-              <w:rPr>
-                <w:lang w:val="it-IT"/>
-              </w:rPr>
-              <w:t xml:space="preserve">la risorsa </w:t>
-            </w:r>
-            <w:r>
-              <w:rPr>
-                <w:lang w:val="it-IT"/>
-              </w:rPr>
-              <w:t>oggetto del maggior numero di prestit</w:t>
-            </w:r>
-            <w:r>
-              <w:rPr>
-                <w:lang w:val="it-IT"/>
-              </w:rPr>
-              <w:t>i</w:t>
+              <w:t xml:space="preserve">      3b-3   Il sistema stampa la risorsa oggetto del maggior numero di prestiti</w:t>
             </w:r>
           </w:p>
           <w:p>
@@ -23386,25 +23248,7 @@
               <w:rPr>
                 <w:lang w:val="it-IT"/>
               </w:rPr>
-              <w:t xml:space="preserve">     </w:t>
-            </w:r>
-            <w:r>
-              <w:rPr>
-                <w:lang w:val="it-IT"/>
-              </w:rPr>
-              <w:t>3</w:t>
-            </w:r>
-            <w:r>
-              <w:rPr>
-                <w:lang w:val="it-IT"/>
-              </w:rPr>
-              <w:t>c</w:t>
-            </w:r>
-            <w:r>
-              <w:rPr>
-                <w:lang w:val="it-IT"/>
-              </w:rPr>
-              <w:t>-1</w:t>
+              <w:t xml:space="preserve">     3c-1</w:t>
             </w:r>
             <w:r>
               <w:rPr>
@@ -23454,25 +23298,7 @@
               <w:rPr>
                 <w:lang w:val="it-IT"/>
               </w:rPr>
-              <w:t xml:space="preserve">   </w:t>
-            </w:r>
-            <w:r>
-              <w:rPr>
-                <w:lang w:val="it-IT"/>
-              </w:rPr>
-              <w:t xml:space="preserve"> </w:t>
-            </w:r>
-            <w:r>
-              <w:rPr>
-                <w:lang w:val="it-IT"/>
-              </w:rPr>
-              <w:t xml:space="preserve">Il sistema chiede all’operatore di inserire l’anno nel quale si vuol sapere </w:t>
-            </w:r>
-            <w:r>
-              <w:rPr>
-                <w:lang w:val="it-IT"/>
-              </w:rPr>
-              <w:t xml:space="preserve">il numero di   </w:t>
+              <w:t xml:space="preserve">    Il sistema chiede all’operatore di inserire l’anno nel quale si vuol sapere il numero di   </w:t>
             </w:r>
           </w:p>
           <w:p>
@@ -23505,19 +23331,7 @@
               <w:rPr>
                 <w:lang w:val="it-IT"/>
               </w:rPr>
-              <w:t xml:space="preserve">      3</w:t>
-            </w:r>
-            <w:r>
-              <w:rPr>
-                <w:lang w:val="it-IT"/>
-              </w:rPr>
-              <w:t>c</w:t>
-            </w:r>
-            <w:r>
-              <w:rPr>
-                <w:lang w:val="it-IT"/>
-              </w:rPr>
-              <w:t>-2   Il fruitore inserisce l’anno</w:t>
+              <w:t xml:space="preserve">      3c-2   Il fruitore inserisce l’anno</w:t>
             </w:r>
           </w:p>
           <w:p>
@@ -23533,49 +23347,7 @@
               <w:rPr>
                 <w:lang w:val="it-IT"/>
               </w:rPr>
-              <w:t xml:space="preserve">      </w:t>
-            </w:r>
-            <w:r>
-              <w:rPr>
-                <w:lang w:val="it-IT"/>
-              </w:rPr>
-              <w:t>3</w:t>
-            </w:r>
-            <w:r>
-              <w:rPr>
-                <w:lang w:val="it-IT"/>
-              </w:rPr>
-              <w:t>c</w:t>
-            </w:r>
-            <w:r>
-              <w:rPr>
-                <w:lang w:val="it-IT"/>
-              </w:rPr>
-              <w:t xml:space="preserve">-3   Il sistema stampa </w:t>
-            </w:r>
-            <w:r>
-              <w:rPr>
-                <w:lang w:val="it-IT"/>
-              </w:rPr>
-              <w:t xml:space="preserve">il </w:t>
-            </w:r>
-            <w:r>
-              <w:rPr>
-                <w:lang w:val="it-IT"/>
-              </w:rPr>
-              <w:t xml:space="preserve">numero di prestiti per </w:t>
-            </w:r>
-            <w:r>
-              <w:rPr>
-                <w:lang w:val="it-IT"/>
-              </w:rPr>
-              <w:t xml:space="preserve">ogni </w:t>
-            </w:r>
-            <w:r>
-              <w:rPr>
-                <w:lang w:val="it-IT"/>
-              </w:rPr>
-              <w:t>fruitore</w:t>
+              <w:t xml:space="preserve">      3c-3   Il sistema stampa il numero di prestiti per ogni fruitore</w:t>
             </w:r>
           </w:p>
           <w:p>
@@ -23660,13 +23432,7 @@
               <w:rPr>
                 <w:lang w:val="it-IT"/>
               </w:rPr>
-              <w:t xml:space="preserve">      </w:t>
-            </w:r>
-            <w:r>
-              <w:rPr>
-                <w:lang w:val="it-IT"/>
-              </w:rPr>
-              <w:t>3</w:t>
+              <w:t xml:space="preserve">      3</w:t>
             </w:r>
             <w:r>
               <w:rPr>
@@ -23691,14 +23457,7 @@
                 <w:u w:val="single"/>
                 <w:lang w:val="it-IT"/>
               </w:rPr>
-              <w:t>L’operatore seleziona l’opzione “</w:t>
-            </w:r>
-            <w:r>
-              <w:rPr>
-                <w:u w:val="single"/>
-                <w:lang w:val="it-IT"/>
-              </w:rPr>
-              <w:t>R</w:t>
+              <w:t>L’operatore seleziona l’opzione “R</w:t>
             </w:r>
             <w:r>
               <w:rPr>
@@ -23827,25 +23586,7 @@
               <w:rPr>
                 <w:lang w:val="it-IT"/>
               </w:rPr>
-              <w:t xml:space="preserve">      </w:t>
-            </w:r>
-            <w:r>
-              <w:rPr>
-                <w:lang w:val="it-IT"/>
-              </w:rPr>
-              <w:t>3</w:t>
-            </w:r>
-            <w:r>
-              <w:rPr>
-                <w:lang w:val="it-IT"/>
-              </w:rPr>
-              <w:t>e</w:t>
-            </w:r>
-            <w:r>
-              <w:rPr>
-                <w:lang w:val="it-IT"/>
-              </w:rPr>
-              <w:t>-1</w:t>
+              <w:t xml:space="preserve">      3e-1</w:t>
             </w:r>
             <w:r>
               <w:rPr>
@@ -23858,14 +23599,7 @@
                 <w:u w:val="single"/>
                 <w:lang w:val="it-IT"/>
               </w:rPr>
-              <w:t>L’operatore seleziona l’opzione “</w:t>
-            </w:r>
-            <w:r>
-              <w:rPr>
-                <w:u w:val="single"/>
-                <w:lang w:val="it-IT"/>
-              </w:rPr>
-              <w:t>I</w:t>
+              <w:t>L’operatore seleziona l’opzione “I</w:t>
             </w:r>
             <w:r>
               <w:rPr>
@@ -23902,13 +23636,7 @@
               <w:rPr>
                 <w:lang w:val="it-IT"/>
               </w:rPr>
-              <w:t xml:space="preserve">    Il sistema mostra tutt</w:t>
-            </w:r>
-            <w:r>
-              <w:rPr>
-                <w:lang w:val="it-IT"/>
-              </w:rPr>
-              <w:t xml:space="preserve">i fruitori che sono decaduti (in altre parole non sono più iscritti  </w:t>
+              <w:t xml:space="preserve">    Il sistema mostra tutti fruitori che sono decaduti (in altre parole non sono più iscritti  </w:t>
             </w:r>
           </w:p>
           <w:p>
@@ -24010,25 +23738,7 @@
               <w:rPr>
                 <w:lang w:val="it-IT"/>
               </w:rPr>
-              <w:t xml:space="preserve">      </w:t>
-            </w:r>
-            <w:r>
-              <w:rPr>
-                <w:lang w:val="it-IT"/>
-              </w:rPr>
-              <w:t>3</w:t>
-            </w:r>
-            <w:r>
-              <w:rPr>
-                <w:lang w:val="it-IT"/>
-              </w:rPr>
-              <w:t>g</w:t>
-            </w:r>
-            <w:r>
-              <w:rPr>
-                <w:lang w:val="it-IT"/>
-              </w:rPr>
-              <w:t>-1</w:t>
+              <w:t xml:space="preserve">      3g-1</w:t>
             </w:r>
             <w:r>
               <w:rPr>
@@ -24305,13 +24015,7 @@
               <w:rPr>
                 <w:lang w:val="it-IT"/>
               </w:rPr>
-              <w:t xml:space="preserve">       </w:t>
-            </w:r>
-            <w:r>
-              <w:rPr>
-                <w:lang w:val="it-IT"/>
-              </w:rPr>
-              <w:t>3</w:t>
+              <w:t xml:space="preserve">       3</w:t>
             </w:r>
             <w:r>
               <w:rPr>
@@ -24319,8 +24023,6 @@
               </w:rPr>
               <w:t>g</w:t>
             </w:r>
-            <w:bookmarkStart w:id="10" w:name="_GoBack"/>
-            <w:bookmarkEnd w:id="10"/>
             <w:r>
               <w:rPr>
                 <w:lang w:val="it-IT"/>
@@ -24352,14 +24054,7 @@
                 <w:u w:val="single"/>
                 <w:lang w:val="it-IT"/>
               </w:rPr>
-              <w:t>scaduti</w:t>
-            </w:r>
-            <w:r>
-              <w:rPr>
-                <w:u w:val="single"/>
-                <w:lang w:val="it-IT"/>
-              </w:rPr>
-              <w:t>”</w:t>
+              <w:t>scaduti”</w:t>
             </w:r>
             <w:r>
               <w:rPr>
@@ -24382,13 +24077,172 @@
               <w:rPr>
                 <w:lang w:val="it-IT"/>
               </w:rPr>
-              <w:t xml:space="preserve">    Il sistema mostra tutti i prestiti che sono s</w:t>
-            </w:r>
-            <w:r>
-              <w:rPr>
-                <w:lang w:val="it-IT"/>
-              </w:rPr>
-              <w:t>caduti</w:t>
+              <w:t xml:space="preserve">    Il sistema mostra tutti i prestiti che sono scaduti</w:t>
+            </w:r>
+          </w:p>
+          <w:p>
+            <w:pPr>
+              <w:widowControl w:val="0"/>
+              <w:spacing w:line="240" w:lineRule="auto"/>
+              <w:rPr>
+                <w:lang w:val="it-IT"/>
+              </w:rPr>
+            </w:pPr>
+            <w:r>
+              <w:rPr>
+                <w:lang w:val="it-IT"/>
+              </w:rPr>
+              <w:t xml:space="preserve">      </w:t>
+            </w:r>
+            <w:r>
+              <w:rPr>
+                <w:lang w:val="it-IT"/>
+              </w:rPr>
+              <w:t>FINE</w:t>
+            </w:r>
+          </w:p>
+        </w:tc>
+      </w:tr>
+      <w:tr>
+        <w:trPr>
+          <w:trHeight w:val="640"/>
+        </w:trPr>
+        <w:tc>
+          <w:tcPr>
+            <w:tcW w:w="1770" w:type="dxa"/>
+            <w:shd w:val="clear" w:color="auto" w:fill="auto"/>
+            <w:tcMar>
+              <w:top w:w="100" w:type="dxa"/>
+              <w:left w:w="100" w:type="dxa"/>
+              <w:bottom w:w="100" w:type="dxa"/>
+              <w:right w:w="100" w:type="dxa"/>
+            </w:tcMar>
+          </w:tcPr>
+          <w:p>
+            <w:pPr>
+              <w:widowControl w:val="0"/>
+              <w:spacing w:line="240" w:lineRule="auto"/>
+              <w:jc w:val="center"/>
+            </w:pPr>
+            <w:r>
+              <w:t>SCENARIO</w:t>
+            </w:r>
+          </w:p>
+          <w:p>
+            <w:pPr>
+              <w:widowControl w:val="0"/>
+              <w:spacing w:line="240" w:lineRule="auto"/>
+              <w:jc w:val="center"/>
+            </w:pPr>
+            <w:r>
+              <w:t>ALTERNATIVO</w:t>
+            </w:r>
+          </w:p>
+        </w:tc>
+        <w:tc>
+          <w:tcPr>
+            <w:tcW w:w="9518" w:type="dxa"/>
+            <w:shd w:val="clear" w:color="auto" w:fill="auto"/>
+            <w:tcMar>
+              <w:top w:w="100" w:type="dxa"/>
+              <w:left w:w="100" w:type="dxa"/>
+              <w:bottom w:w="100" w:type="dxa"/>
+              <w:right w:w="100" w:type="dxa"/>
+            </w:tcMar>
+          </w:tcPr>
+          <w:p>
+            <w:pPr>
+              <w:widowControl w:val="0"/>
+              <w:spacing w:line="240" w:lineRule="auto"/>
+              <w:rPr>
+                <w:lang w:val="it-IT"/>
+              </w:rPr>
+            </w:pPr>
+            <w:r>
+              <w:rPr>
+                <w:lang w:val="it-IT"/>
+              </w:rPr>
+              <w:t xml:space="preserve">       3g-1</w:t>
+            </w:r>
+            <w:r>
+              <w:rPr>
+                <w:lang w:val="it-IT"/>
+              </w:rPr>
+              <w:t>. (</w:t>
+            </w:r>
+            <w:r>
+              <w:rPr>
+                <w:u w:val="single"/>
+                <w:lang w:val="it-IT"/>
+              </w:rPr>
+              <w:t>L’operatore seleziona l’opzione “</w:t>
+            </w:r>
+            <w:r>
+              <w:rPr>
+                <w:u w:val="single"/>
+                <w:lang w:val="it-IT"/>
+              </w:rPr>
+              <w:t>P</w:t>
+            </w:r>
+            <w:r>
+              <w:rPr>
+                <w:u w:val="single"/>
+                <w:lang w:val="it-IT"/>
+              </w:rPr>
+              <w:t>restiti terminati in anticipo</w:t>
+            </w:r>
+            <w:r>
+              <w:rPr>
+                <w:u w:val="single"/>
+                <w:lang w:val="it-IT"/>
+              </w:rPr>
+              <w:t>”</w:t>
+            </w:r>
+            <w:r>
+              <w:rPr>
+                <w:lang w:val="it-IT"/>
+              </w:rPr>
+              <w:t>)</w:t>
+            </w:r>
+          </w:p>
+          <w:p>
+            <w:pPr>
+              <w:widowControl w:val="0"/>
+              <w:spacing w:line="240" w:lineRule="auto"/>
+              <w:ind w:left="720"/>
+              <w:contextualSpacing/>
+              <w:rPr>
+                <w:lang w:val="it-IT"/>
+              </w:rPr>
+            </w:pPr>
+            <w:r>
+              <w:rPr>
+                <w:lang w:val="it-IT"/>
+              </w:rPr>
+              <w:t xml:space="preserve">    Il sistema mostra tutti i prestiti che sono </w:t>
+            </w:r>
+            <w:r>
+              <w:rPr>
+                <w:lang w:val="it-IT"/>
+              </w:rPr>
+              <w:t xml:space="preserve">terminati prima della data di scadenza del   </w:t>
+            </w:r>
+          </w:p>
+          <w:p>
+            <w:pPr>
+              <w:widowControl w:val="0"/>
+              <w:spacing w:line="240" w:lineRule="auto"/>
+              <w:ind w:left="720"/>
+              <w:contextualSpacing/>
+              <w:rPr>
+                <w:lang w:val="it-IT"/>
+              </w:rPr>
+            </w:pPr>
+            <w:r>
+              <w:rPr>
+                <w:lang w:val="it-IT"/>
+              </w:rPr>
+              <w:t xml:space="preserve">    prestito</w:t>
             </w:r>
           </w:p>
           <w:p>
@@ -24421,6 +24275,8 @@
           <w:lang w:val="it-IT"/>
         </w:rPr>
       </w:pPr>
+      <w:bookmarkStart w:id="10" w:name="_GoBack"/>
+      <w:bookmarkEnd w:id="10"/>
     </w:p>
     <w:sectPr>
       <w:headerReference w:type="first" r:id="rId10"/>
@@ -29241,7 +29097,7 @@
 </file>
 
 <file path=customXml/itemProps1.xml><?xml version="1.0" encoding="utf-8"?>
-<ds:datastoreItem xmlns:ds="http://schemas.openxmlformats.org/officeDocument/2006/customXml" ds:itemID="{53864301-CAF2-4B42-A12C-F32A0CBFAA1F}">
+<ds:datastoreItem xmlns:ds="http://schemas.openxmlformats.org/officeDocument/2006/customXml" ds:itemID="{2EEBBDE3-5C1A-4C70-B58A-02434D6DB80C}">
   <ds:schemaRefs>
     <ds:schemaRef ds:uri="http://schemas.openxmlformats.org/officeDocument/2006/bibliography"/>
   </ds:schemaRefs>

</xml_diff>

<commit_message>
revisioni parte 5 e cartella per documentazione finale
</commit_message>
<xml_diff>
--- a/Parte5/documentation/casi d'uso/casi d'uso 5.0.docx
+++ b/Parte5/documentation/casi d'uso/casi d'uso 5.0.docx
@@ -4678,8 +4678,6 @@
     <w:p/>
     <w:p/>
     <w:p/>
-    <w:bookmarkStart w:id="0" w:name="_GoBack"/>
-    <w:bookmarkEnd w:id="0"/>
     <w:p>
       <w:r>
         <w:rPr>
@@ -12219,7 +12217,7 @@
                 <w:lang w:val="it-IT"/>
               </w:rPr>
             </w:pPr>
-            <w:bookmarkStart w:id="1" w:name="_Hlk503199095"/>
+            <w:bookmarkStart w:id="0" w:name="_Hlk503199095"/>
             <w:r>
               <w:rPr>
                 <w:lang w:val="it-IT"/>
@@ -12484,7 +12482,7 @@
           </w:p>
         </w:tc>
       </w:tr>
-      <w:bookmarkEnd w:id="1"/>
+      <w:bookmarkEnd w:id="0"/>
     </w:tbl>
     <w:p>
       <w:pPr>
@@ -12537,7 +12535,7 @@
                 <w:lang w:val="it-IT"/>
               </w:rPr>
             </w:pPr>
-            <w:bookmarkStart w:id="2" w:name="_Hlk503195694"/>
+            <w:bookmarkStart w:id="1" w:name="_Hlk503195694"/>
             <w:r>
               <w:rPr>
                 <w:lang w:val="it-IT"/>
@@ -12978,7 +12976,7 @@
           </w:p>
         </w:tc>
       </w:tr>
-      <w:bookmarkEnd w:id="2"/>
+      <w:bookmarkEnd w:id="1"/>
     </w:tbl>
     <w:p>
       <w:pPr>
@@ -13445,7 +13443,7 @@
                 <w:lang w:val="it-IT"/>
               </w:rPr>
             </w:pPr>
-            <w:bookmarkStart w:id="3" w:name="_Hlk502691878"/>
+            <w:bookmarkStart w:id="2" w:name="_Hlk502691878"/>
             <w:r>
               <w:rPr>
                 <w:lang w:val="it-IT"/>
@@ -13701,7 +13699,7 @@
           </w:p>
         </w:tc>
       </w:tr>
-      <w:bookmarkEnd w:id="3"/>
+      <w:bookmarkEnd w:id="2"/>
     </w:tbl>
     <w:p>
       <w:pPr>
@@ -15025,8 +15023,8 @@
                 <w:lang w:val="it-IT"/>
               </w:rPr>
             </w:pPr>
-            <w:bookmarkStart w:id="4" w:name="_Hlk502694453"/>
-            <w:bookmarkStart w:id="5" w:name="_Hlk502694461"/>
+            <w:bookmarkStart w:id="3" w:name="_Hlk502694453"/>
+            <w:bookmarkStart w:id="4" w:name="_Hlk502694461"/>
             <w:r>
               <w:rPr>
                 <w:lang w:val="it-IT"/>
@@ -15069,7 +15067,7 @@
           </w:p>
         </w:tc>
       </w:tr>
-      <w:bookmarkEnd w:id="4"/>
+      <w:bookmarkEnd w:id="3"/>
       <w:tr>
         <w:trPr>
           <w:trHeight w:val="140"/>
@@ -15661,7 +15659,7 @@
           </w:p>
         </w:tc>
       </w:tr>
-      <w:bookmarkEnd w:id="5"/>
+      <w:bookmarkEnd w:id="4"/>
     </w:tbl>
     <w:p>
       <w:pPr>
@@ -15721,7 +15719,7 @@
                 <w:lang w:val="it-IT"/>
               </w:rPr>
             </w:pPr>
-            <w:bookmarkStart w:id="6" w:name="_Hlk502694917"/>
+            <w:bookmarkStart w:id="5" w:name="_Hlk502694917"/>
             <w:r>
               <w:rPr>
                 <w:lang w:val="it-IT"/>
@@ -16085,7 +16083,7 @@
           </w:p>
         </w:tc>
       </w:tr>
-      <w:bookmarkEnd w:id="6"/>
+      <w:bookmarkEnd w:id="5"/>
     </w:tbl>
     <w:p>
       <w:pPr>
@@ -16152,7 +16150,7 @@
                 <w:lang w:val="it-IT"/>
               </w:rPr>
             </w:pPr>
-            <w:bookmarkStart w:id="7" w:name="_Hlk503208180"/>
+            <w:bookmarkStart w:id="6" w:name="_Hlk503208180"/>
             <w:r>
               <w:rPr>
                 <w:lang w:val="it-IT"/>
@@ -16674,7 +16672,7 @@
               <w:right w:w="100" w:type="dxa"/>
             </w:tcMar>
           </w:tcPr>
-          <w:bookmarkEnd w:id="7"/>
+          <w:bookmarkEnd w:id="6"/>
           <w:p>
             <w:pPr>
               <w:widowControl w:val="0"/>
@@ -18840,7 +18838,7 @@
                 <w:lang w:val="it-IT"/>
               </w:rPr>
             </w:pPr>
-            <w:bookmarkStart w:id="8" w:name="_Hlk503200751"/>
+            <w:bookmarkStart w:id="7" w:name="_Hlk503200751"/>
             <w:r>
               <w:rPr>
                 <w:lang w:val="it-IT"/>
@@ -19369,7 +19367,7 @@
           </w:p>
         </w:tc>
       </w:tr>
-      <w:bookmarkEnd w:id="8"/>
+      <w:bookmarkEnd w:id="7"/>
       <w:tr>
         <w:trPr>
           <w:trHeight w:val="151"/>
@@ -20397,7 +20395,7 @@
       </w:tr>
     </w:tbl>
     <w:p>
-      <w:bookmarkStart w:id="9" w:name="_Hlk504215673"/>
+      <w:bookmarkStart w:id="8" w:name="_Hlk504215673"/>
     </w:p>
     <w:p/>
     <w:p/>
@@ -20849,8 +20847,8 @@
               <w:spacing w:line="240" w:lineRule="auto"/>
               <w:jc w:val="center"/>
             </w:pPr>
-            <w:bookmarkStart w:id="10" w:name="_Hlk504216289"/>
-            <w:bookmarkEnd w:id="9"/>
+            <w:bookmarkStart w:id="9" w:name="_Hlk504216289"/>
+            <w:bookmarkEnd w:id="8"/>
             <w:r>
               <w:lastRenderedPageBreak/>
               <w:t>NOME</w:t>
@@ -21414,7 +21412,7 @@
           </w:p>
         </w:tc>
       </w:tr>
-      <w:bookmarkEnd w:id="10"/>
+      <w:bookmarkEnd w:id="9"/>
     </w:tbl>
     <w:p>
       <w:pPr>
@@ -22262,24 +22260,17 @@
         </w:rPr>
       </w:pPr>
     </w:p>
-    <w:p>
-      <w:pPr>
-        <w:rPr>
-          <w:lang w:val="it-IT"/>
-        </w:rPr>
-      </w:pPr>
-    </w:p>
     <w:tbl>
       <w:tblPr>
         <w:tblW w:w="11288" w:type="dxa"/>
         <w:tblInd w:w="-950" w:type="dxa"/>
         <w:tblBorders>
-          <w:top w:val="single" w:sz="8" w:space="0" w:color="000000"/>
-          <w:left w:val="single" w:sz="8" w:space="0" w:color="000000"/>
-          <w:bottom w:val="single" w:sz="8" w:space="0" w:color="000000"/>
-          <w:right w:val="single" w:sz="8" w:space="0" w:color="000000"/>
-          <w:insideH w:val="single" w:sz="8" w:space="0" w:color="000000"/>
-          <w:insideV w:val="single" w:sz="8" w:space="0" w:color="000000"/>
+          <w:top w:val="single" w:sz="4" w:space="0" w:color="FF0000"/>
+          <w:left w:val="single" w:sz="4" w:space="0" w:color="FF0000"/>
+          <w:bottom w:val="single" w:sz="4" w:space="0" w:color="FF0000"/>
+          <w:right w:val="single" w:sz="4" w:space="0" w:color="FF0000"/>
+          <w:insideH w:val="single" w:sz="4" w:space="0" w:color="FF0000"/>
+          <w:insideV w:val="single" w:sz="4" w:space="0" w:color="FF0000"/>
         </w:tblBorders>
         <w:shd w:val="clear" w:color="auto" w:fill="FFFFFF" w:themeFill="background1"/>
         <w:tblLayout w:type="fixed"/>
@@ -22296,12 +22287,6 @@
         <w:tc>
           <w:tcPr>
             <w:tcW w:w="1770" w:type="dxa"/>
-            <w:tcBorders>
-              <w:top w:val="single" w:sz="4" w:space="0" w:color="FF0000"/>
-              <w:left w:val="single" w:sz="4" w:space="0" w:color="FF0000"/>
-              <w:bottom w:val="single" w:sz="4" w:space="0" w:color="FF0000"/>
-              <w:right w:val="single" w:sz="4" w:space="0" w:color="FF0000"/>
-            </w:tcBorders>
             <w:shd w:val="clear" w:color="auto" w:fill="FFFFFF" w:themeFill="background1"/>
             <w:tcMar>
               <w:top w:w="100" w:type="dxa"/>
@@ -22324,12 +22309,6 @@
         <w:tc>
           <w:tcPr>
             <w:tcW w:w="9518" w:type="dxa"/>
-            <w:tcBorders>
-              <w:top w:val="single" w:sz="4" w:space="0" w:color="FF0000"/>
-              <w:left w:val="single" w:sz="4" w:space="0" w:color="FF0000"/>
-              <w:bottom w:val="single" w:sz="4" w:space="0" w:color="FF0000"/>
-              <w:right w:val="single" w:sz="4" w:space="0" w:color="FF0000"/>
-            </w:tcBorders>
             <w:shd w:val="clear" w:color="auto" w:fill="FFFFFF" w:themeFill="background1"/>
             <w:tcMar>
               <w:top w:w="100" w:type="dxa"/>
@@ -22364,11 +22343,6 @@
         <w:tc>
           <w:tcPr>
             <w:tcW w:w="1770" w:type="dxa"/>
-            <w:tcBorders>
-              <w:top w:val="single" w:sz="4" w:space="0" w:color="FF0000"/>
-              <w:bottom w:val="single" w:sz="4" w:space="0" w:color="FF0000"/>
-              <w:right w:val="single" w:sz="4" w:space="0" w:color="FF0000"/>
-            </w:tcBorders>
             <w:shd w:val="clear" w:color="auto" w:fill="FFFFFF" w:themeFill="background1"/>
             <w:tcMar>
               <w:top w:w="100" w:type="dxa"/>
@@ -22391,12 +22365,6 @@
         <w:tc>
           <w:tcPr>
             <w:tcW w:w="9518" w:type="dxa"/>
-            <w:tcBorders>
-              <w:top w:val="single" w:sz="4" w:space="0" w:color="FF0000"/>
-              <w:left w:val="single" w:sz="4" w:space="0" w:color="FF0000"/>
-              <w:bottom w:val="single" w:sz="4" w:space="0" w:color="FF0000"/>
-              <w:right w:val="single" w:sz="4" w:space="0" w:color="FF0000"/>
-            </w:tcBorders>
             <w:shd w:val="clear" w:color="auto" w:fill="FFFFFF" w:themeFill="background1"/>
             <w:tcMar>
               <w:top w:w="100" w:type="dxa"/>
@@ -22414,6 +22382,8 @@
             <w:r>
               <w:t>OPERATORE</w:t>
             </w:r>
+            <w:bookmarkStart w:id="10" w:name="_GoBack"/>
+            <w:bookmarkEnd w:id="10"/>
           </w:p>
         </w:tc>
       </w:tr>
@@ -22424,12 +22394,6 @@
         <w:tc>
           <w:tcPr>
             <w:tcW w:w="1770" w:type="dxa"/>
-            <w:tcBorders>
-              <w:top w:val="single" w:sz="4" w:space="0" w:color="FF0000"/>
-              <w:left w:val="single" w:sz="4" w:space="0" w:color="FF0000"/>
-              <w:bottom w:val="single" w:sz="4" w:space="0" w:color="FF0000"/>
-              <w:right w:val="single" w:sz="4" w:space="0" w:color="FF0000"/>
-            </w:tcBorders>
             <w:shd w:val="clear" w:color="auto" w:fill="FFFFFF" w:themeFill="background1"/>
             <w:tcMar>
               <w:top w:w="100" w:type="dxa"/>
@@ -22462,12 +22426,6 @@
         <w:tc>
           <w:tcPr>
             <w:tcW w:w="9518" w:type="dxa"/>
-            <w:tcBorders>
-              <w:top w:val="single" w:sz="4" w:space="0" w:color="FF0000"/>
-              <w:left w:val="single" w:sz="4" w:space="0" w:color="FF0000"/>
-              <w:bottom w:val="single" w:sz="4" w:space="0" w:color="FF0000"/>
-              <w:right w:val="single" w:sz="4" w:space="0" w:color="FF0000"/>
-            </w:tcBorders>
             <w:shd w:val="clear" w:color="auto" w:fill="FFFFFF" w:themeFill="background1"/>
             <w:tcMar>
               <w:top w:w="100" w:type="dxa"/>
@@ -22572,37 +22530,7 @@
               <w:rPr>
                 <w:lang w:val="it-IT"/>
               </w:rPr>
-              <w:t xml:space="preserve">il sistema chiede all’operatore di inserire </w:t>
-            </w:r>
-            <w:r>
-              <w:rPr>
-                <w:lang w:val="it-IT"/>
-              </w:rPr>
-              <w:t xml:space="preserve">l’anno </w:t>
-            </w:r>
-            <w:r>
-              <w:rPr>
-                <w:lang w:val="it-IT"/>
-              </w:rPr>
-              <w:t>n</w:t>
-            </w:r>
-            <w:r>
-              <w:rPr>
-                <w:lang w:val="it-IT"/>
-              </w:rPr>
-              <w:t>el quale si vuol</w:t>
-            </w:r>
-            <w:r>
-              <w:rPr>
-                <w:lang w:val="it-IT"/>
-              </w:rPr>
-              <w:t>e</w:t>
-            </w:r>
-            <w:r>
-              <w:rPr>
-                <w:lang w:val="it-IT"/>
-              </w:rPr>
-              <w:t xml:space="preserve"> sapere quanti prestiti sono stati effettuati</w:t>
+              <w:t>il sistema chiede all’operatore di inserire l’anno nel quale si vuole sapere quanti prestiti sono stati effettuati</w:t>
             </w:r>
           </w:p>
           <w:p>
@@ -22670,12 +22598,6 @@
         <w:tc>
           <w:tcPr>
             <w:tcW w:w="1770" w:type="dxa"/>
-            <w:tcBorders>
-              <w:top w:val="single" w:sz="4" w:space="0" w:color="FF0000"/>
-              <w:left w:val="single" w:sz="4" w:space="0" w:color="FF0000"/>
-              <w:bottom w:val="single" w:sz="4" w:space="0" w:color="FF0000"/>
-              <w:right w:val="single" w:sz="4" w:space="0" w:color="FF0000"/>
-            </w:tcBorders>
             <w:shd w:val="clear" w:color="auto" w:fill="FFFFFF" w:themeFill="background1"/>
             <w:tcMar>
               <w:top w:w="100" w:type="dxa"/>
@@ -22708,12 +22630,6 @@
         <w:tc>
           <w:tcPr>
             <w:tcW w:w="9518" w:type="dxa"/>
-            <w:tcBorders>
-              <w:top w:val="single" w:sz="4" w:space="0" w:color="FF0000"/>
-              <w:left w:val="single" w:sz="4" w:space="0" w:color="FF0000"/>
-              <w:bottom w:val="single" w:sz="4" w:space="0" w:color="FF0000"/>
-              <w:right w:val="single" w:sz="4" w:space="0" w:color="FF0000"/>
-            </w:tcBorders>
             <w:shd w:val="clear" w:color="auto" w:fill="FFFFFF" w:themeFill="background1"/>
             <w:tcMar>
               <w:top w:w="100" w:type="dxa"/>
@@ -22776,19 +22692,7 @@
               <w:rPr>
                 <w:lang w:val="it-IT"/>
               </w:rPr>
-              <w:t xml:space="preserve">    Il sistema chiede all’operatore di inserire l’anno nel quale si vuol</w:t>
-            </w:r>
-            <w:r>
-              <w:rPr>
-                <w:lang w:val="it-IT"/>
-              </w:rPr>
-              <w:t>e</w:t>
-            </w:r>
-            <w:r>
-              <w:rPr>
-                <w:lang w:val="it-IT"/>
-              </w:rPr>
-              <w:t xml:space="preserve"> sapere quante   </w:t>
+              <w:t xml:space="preserve">    Il sistema chiede all’operatore di inserire l’anno nel quale si vuole sapere quante   </w:t>
             </w:r>
           </w:p>
           <w:p>
@@ -22871,12 +22775,6 @@
         <w:tc>
           <w:tcPr>
             <w:tcW w:w="1770" w:type="dxa"/>
-            <w:tcBorders>
-              <w:top w:val="single" w:sz="4" w:space="0" w:color="FF0000"/>
-              <w:left w:val="single" w:sz="4" w:space="0" w:color="FF0000"/>
-              <w:bottom w:val="single" w:sz="4" w:space="0" w:color="FF0000"/>
-              <w:right w:val="single" w:sz="4" w:space="0" w:color="FF0000"/>
-            </w:tcBorders>
             <w:shd w:val="clear" w:color="auto" w:fill="FFFFFF" w:themeFill="background1"/>
             <w:tcMar>
               <w:top w:w="100" w:type="dxa"/>
@@ -22912,12 +22810,6 @@
         <w:tc>
           <w:tcPr>
             <w:tcW w:w="9518" w:type="dxa"/>
-            <w:tcBorders>
-              <w:top w:val="single" w:sz="4" w:space="0" w:color="FF0000"/>
-              <w:left w:val="single" w:sz="4" w:space="0" w:color="FF0000"/>
-              <w:bottom w:val="single" w:sz="4" w:space="0" w:color="FF0000"/>
-              <w:right w:val="single" w:sz="4" w:space="0" w:color="FF0000"/>
-            </w:tcBorders>
             <w:shd w:val="clear" w:color="auto" w:fill="FFFFFF" w:themeFill="background1"/>
             <w:tcMar>
               <w:top w:w="100" w:type="dxa"/>
@@ -23011,19 +22903,7 @@
               <w:rPr>
                 <w:lang w:val="it-IT"/>
               </w:rPr>
-              <w:t xml:space="preserve">    Il sistema chiede all’operatore di inserire l’anno nel quale si vuol</w:t>
-            </w:r>
-            <w:r>
-              <w:rPr>
-                <w:lang w:val="it-IT"/>
-              </w:rPr>
-              <w:t>e</w:t>
-            </w:r>
-            <w:r>
-              <w:rPr>
-                <w:lang w:val="it-IT"/>
-              </w:rPr>
-              <w:t xml:space="preserve"> sapere quale </w:t>
+              <w:t xml:space="preserve">    Il sistema chiede all’operatore di inserire l’anno nel quale si vuole sapere quale </w:t>
             </w:r>
           </w:p>
           <w:p>
@@ -23039,25 +22919,7 @@
               <w:rPr>
                 <w:lang w:val="it-IT"/>
               </w:rPr>
-              <w:t xml:space="preserve">                r</w:t>
-            </w:r>
-            <w:r>
-              <w:rPr>
-                <w:lang w:val="it-IT"/>
-              </w:rPr>
-              <w:t>isorsa</w:t>
-            </w:r>
-            <w:r>
-              <w:rPr>
-                <w:lang w:val="it-IT"/>
-              </w:rPr>
-              <w:t xml:space="preserve"> </w:t>
-            </w:r>
-            <w:r>
-              <w:rPr>
-                <w:lang w:val="it-IT"/>
-              </w:rPr>
-              <w:t>è stata oggetto del maggior numero di prestiti</w:t>
+              <w:t xml:space="preserve">                risorsa è stata oggetto del maggior numero di prestiti</w:t>
             </w:r>
           </w:p>
           <w:p>
@@ -23122,11 +22984,6 @@
         <w:tc>
           <w:tcPr>
             <w:tcW w:w="1770" w:type="dxa"/>
-            <w:tcBorders>
-              <w:top w:val="single" w:sz="4" w:space="0" w:color="FF0000"/>
-              <w:left w:val="single" w:sz="4" w:space="0" w:color="FF0000"/>
-              <w:right w:val="single" w:sz="4" w:space="0" w:color="FF0000"/>
-            </w:tcBorders>
             <w:shd w:val="clear" w:color="auto" w:fill="FFFFFF" w:themeFill="background1"/>
             <w:tcMar>
               <w:top w:w="100" w:type="dxa"/>
@@ -23166,11 +23023,6 @@
         <w:tc>
           <w:tcPr>
             <w:tcW w:w="9518" w:type="dxa"/>
-            <w:tcBorders>
-              <w:top w:val="single" w:sz="4" w:space="0" w:color="FF0000"/>
-              <w:left w:val="single" w:sz="4" w:space="0" w:color="FF0000"/>
-              <w:right w:val="single" w:sz="4" w:space="0" w:color="FF0000"/>
-            </w:tcBorders>
             <w:shd w:val="clear" w:color="auto" w:fill="FFFFFF" w:themeFill="background1"/>
             <w:tcMar>
               <w:top w:w="100" w:type="dxa"/>
@@ -23241,19 +23093,7 @@
               <w:rPr>
                 <w:lang w:val="it-IT"/>
               </w:rPr>
-              <w:t xml:space="preserve">    Il sistema chiede all’operatore di inserire l’anno nel quale si vuol</w:t>
-            </w:r>
-            <w:r>
-              <w:rPr>
-                <w:lang w:val="it-IT"/>
-              </w:rPr>
-              <w:t>e</w:t>
-            </w:r>
-            <w:r>
-              <w:rPr>
-                <w:lang w:val="it-IT"/>
-              </w:rPr>
-              <w:t xml:space="preserve"> sapere il numero di   </w:t>
+              <w:t xml:space="preserve">    Il sistema chiede all’operatore di inserire l’anno nel quale si vuole sapere il numero di   </w:t>
             </w:r>
           </w:p>
           <w:p>
@@ -23335,12 +23175,6 @@
         <w:tc>
           <w:tcPr>
             <w:tcW w:w="1770" w:type="dxa"/>
-            <w:tcBorders>
-              <w:top w:val="single" w:sz="4" w:space="0" w:color="FF0000"/>
-              <w:left w:val="single" w:sz="4" w:space="0" w:color="FF0000"/>
-              <w:bottom w:val="single" w:sz="4" w:space="0" w:color="FF0000"/>
-              <w:right w:val="single" w:sz="4" w:space="0" w:color="FF0000"/>
-            </w:tcBorders>
             <w:shd w:val="clear" w:color="auto" w:fill="FFFFFF" w:themeFill="background1"/>
             <w:tcMar>
               <w:top w:w="100" w:type="dxa"/>
@@ -23356,7 +23190,6 @@
               <w:jc w:val="center"/>
             </w:pPr>
             <w:r>
-              <w:lastRenderedPageBreak/>
               <w:t>SCENARIO</w:t>
             </w:r>
           </w:p>
@@ -23374,12 +23207,6 @@
         <w:tc>
           <w:tcPr>
             <w:tcW w:w="9518" w:type="dxa"/>
-            <w:tcBorders>
-              <w:top w:val="single" w:sz="4" w:space="0" w:color="FF0000"/>
-              <w:left w:val="single" w:sz="4" w:space="0" w:color="FF0000"/>
-              <w:bottom w:val="single" w:sz="4" w:space="0" w:color="FF0000"/>
-              <w:right w:val="single" w:sz="4" w:space="0" w:color="FF0000"/>
-            </w:tcBorders>
             <w:shd w:val="clear" w:color="auto" w:fill="FFFFFF" w:themeFill="background1"/>
             <w:tcMar>
               <w:top w:w="100" w:type="dxa"/>
@@ -23400,19 +23227,7 @@
               <w:rPr>
                 <w:lang w:val="it-IT"/>
               </w:rPr>
-              <w:t xml:space="preserve">      3</w:t>
-            </w:r>
-            <w:r>
-              <w:rPr>
-                <w:lang w:val="it-IT"/>
-              </w:rPr>
-              <w:t>d</w:t>
-            </w:r>
-            <w:r>
-              <w:rPr>
-                <w:lang w:val="it-IT"/>
-              </w:rPr>
-              <w:t>-1</w:t>
+              <w:t xml:space="preserve">      3d-1</w:t>
             </w:r>
             <w:r>
               <w:rPr>
@@ -23462,13 +23277,7 @@
               <w:rPr>
                 <w:lang w:val="it-IT"/>
               </w:rPr>
-              <w:t xml:space="preserve">    Il sistema</w:t>
-            </w:r>
-            <w:r>
-              <w:rPr>
-                <w:lang w:val="it-IT"/>
-              </w:rPr>
-              <w:t xml:space="preserve"> mostra tutte le risorse che erano prestabili in passato</w:t>
+              <w:t xml:space="preserve">    Il sistema mostra tutte le risorse che erano prestabili in passato</w:t>
             </w:r>
           </w:p>
           <w:p>
@@ -23502,12 +23311,6 @@
         <w:tc>
           <w:tcPr>
             <w:tcW w:w="1770" w:type="dxa"/>
-            <w:tcBorders>
-              <w:top w:val="single" w:sz="4" w:space="0" w:color="FF0000"/>
-              <w:left w:val="single" w:sz="4" w:space="0" w:color="FF0000"/>
-              <w:bottom w:val="single" w:sz="4" w:space="0" w:color="FF0000"/>
-              <w:right w:val="single" w:sz="4" w:space="0" w:color="FF0000"/>
-            </w:tcBorders>
             <w:shd w:val="clear" w:color="auto" w:fill="FFFFFF" w:themeFill="background1"/>
             <w:tcMar>
               <w:top w:w="100" w:type="dxa"/>
@@ -23523,6 +23326,7 @@
               <w:jc w:val="center"/>
             </w:pPr>
             <w:r>
+              <w:lastRenderedPageBreak/>
               <w:t>SCENARIO</w:t>
             </w:r>
           </w:p>
@@ -23540,12 +23344,6 @@
         <w:tc>
           <w:tcPr>
             <w:tcW w:w="9518" w:type="dxa"/>
-            <w:tcBorders>
-              <w:top w:val="single" w:sz="4" w:space="0" w:color="FF0000"/>
-              <w:left w:val="single" w:sz="4" w:space="0" w:color="FF0000"/>
-              <w:bottom w:val="single" w:sz="4" w:space="0" w:color="FF0000"/>
-              <w:right w:val="single" w:sz="4" w:space="0" w:color="FF0000"/>
-            </w:tcBorders>
             <w:shd w:val="clear" w:color="auto" w:fill="FFFFFF" w:themeFill="background1"/>
             <w:tcMar>
               <w:top w:w="100" w:type="dxa"/>
@@ -23616,13 +23414,7 @@
               <w:rPr>
                 <w:lang w:val="it-IT"/>
               </w:rPr>
-              <w:t xml:space="preserve">    Il sistema mostra tutti fruitori </w:t>
-            </w:r>
-            <w:r>
-              <w:rPr>
-                <w:lang w:val="it-IT"/>
-              </w:rPr>
-              <w:t>la cui iscrizione è decaduta</w:t>
+              <w:t xml:space="preserve">    Il sistema mostra tutti fruitori la cui iscrizione è decaduta</w:t>
             </w:r>
           </w:p>
           <w:p>
@@ -23655,12 +23447,6 @@
         <w:tc>
           <w:tcPr>
             <w:tcW w:w="1770" w:type="dxa"/>
-            <w:tcBorders>
-              <w:top w:val="single" w:sz="4" w:space="0" w:color="FF0000"/>
-              <w:left w:val="single" w:sz="4" w:space="0" w:color="FF0000"/>
-              <w:bottom w:val="single" w:sz="4" w:space="0" w:color="FF0000"/>
-              <w:right w:val="single" w:sz="4" w:space="0" w:color="FF0000"/>
-            </w:tcBorders>
             <w:shd w:val="clear" w:color="auto" w:fill="FFFFFF" w:themeFill="background1"/>
             <w:tcMar>
               <w:top w:w="100" w:type="dxa"/>
@@ -23693,12 +23479,6 @@
         <w:tc>
           <w:tcPr>
             <w:tcW w:w="9518" w:type="dxa"/>
-            <w:tcBorders>
-              <w:top w:val="single" w:sz="4" w:space="0" w:color="FF0000"/>
-              <w:left w:val="single" w:sz="4" w:space="0" w:color="FF0000"/>
-              <w:bottom w:val="single" w:sz="4" w:space="0" w:color="FF0000"/>
-              <w:right w:val="single" w:sz="4" w:space="0" w:color="FF0000"/>
-            </w:tcBorders>
             <w:shd w:val="clear" w:color="auto" w:fill="FFFFFF" w:themeFill="background1"/>
             <w:tcMar>
               <w:top w:w="100" w:type="dxa"/>
@@ -23769,25 +23549,7 @@
               <w:rPr>
                 <w:lang w:val="it-IT"/>
               </w:rPr>
-              <w:t xml:space="preserve">    </w:t>
-            </w:r>
-            <w:r>
-              <w:rPr>
-                <w:lang w:val="it-IT"/>
-              </w:rPr>
-              <w:t xml:space="preserve">Il sistema mostra tutti i rinnovi </w:t>
-            </w:r>
-            <w:r>
-              <w:rPr>
-                <w:lang w:val="it-IT"/>
-              </w:rPr>
-              <w:t xml:space="preserve">dell’iscrizione al sistema </w:t>
-            </w:r>
-            <w:r>
-              <w:rPr>
-                <w:lang w:val="it-IT"/>
-              </w:rPr>
-              <w:t xml:space="preserve">effettuati dai fruitori </w:t>
+              <w:t xml:space="preserve">    Il sistema mostra tutti i rinnovi dell’iscrizione al sistema effettuati dai fruitori </w:t>
             </w:r>
           </w:p>
           <w:p>
@@ -23820,12 +23582,6 @@
         <w:tc>
           <w:tcPr>
             <w:tcW w:w="1770" w:type="dxa"/>
-            <w:tcBorders>
-              <w:top w:val="single" w:sz="4" w:space="0" w:color="FF0000"/>
-              <w:left w:val="single" w:sz="4" w:space="0" w:color="FF0000"/>
-              <w:bottom w:val="single" w:sz="4" w:space="0" w:color="FF0000"/>
-              <w:right w:val="single" w:sz="4" w:space="0" w:color="FF0000"/>
-            </w:tcBorders>
             <w:shd w:val="clear" w:color="auto" w:fill="FFFFFF" w:themeFill="background1"/>
             <w:tcMar>
               <w:top w:w="100" w:type="dxa"/>
@@ -23858,12 +23614,6 @@
         <w:tc>
           <w:tcPr>
             <w:tcW w:w="9518" w:type="dxa"/>
-            <w:tcBorders>
-              <w:top w:val="single" w:sz="4" w:space="0" w:color="FF0000"/>
-              <w:left w:val="single" w:sz="4" w:space="0" w:color="FF0000"/>
-              <w:bottom w:val="single" w:sz="4" w:space="0" w:color="FF0000"/>
-              <w:right w:val="single" w:sz="4" w:space="0" w:color="FF0000"/>
-            </w:tcBorders>
             <w:shd w:val="clear" w:color="auto" w:fill="FFFFFF" w:themeFill="background1"/>
             <w:tcMar>
               <w:top w:w="100" w:type="dxa"/>
@@ -23967,12 +23717,6 @@
         <w:tc>
           <w:tcPr>
             <w:tcW w:w="1770" w:type="dxa"/>
-            <w:tcBorders>
-              <w:top w:val="single" w:sz="4" w:space="0" w:color="FF0000"/>
-              <w:left w:val="single" w:sz="4" w:space="0" w:color="FF0000"/>
-              <w:bottom w:val="single" w:sz="4" w:space="0" w:color="FF0000"/>
-              <w:right w:val="single" w:sz="4" w:space="0" w:color="FF0000"/>
-            </w:tcBorders>
             <w:shd w:val="clear" w:color="auto" w:fill="FFFFFF" w:themeFill="background1"/>
             <w:tcMar>
               <w:top w:w="100" w:type="dxa"/>
@@ -24005,12 +23749,6 @@
         <w:tc>
           <w:tcPr>
             <w:tcW w:w="9518" w:type="dxa"/>
-            <w:tcBorders>
-              <w:top w:val="single" w:sz="4" w:space="0" w:color="FF0000"/>
-              <w:left w:val="single" w:sz="4" w:space="0" w:color="FF0000"/>
-              <w:bottom w:val="single" w:sz="4" w:space="0" w:color="FF0000"/>
-              <w:right w:val="single" w:sz="4" w:space="0" w:color="FF0000"/>
-            </w:tcBorders>
             <w:shd w:val="clear" w:color="auto" w:fill="FFFFFF" w:themeFill="background1"/>
             <w:tcMar>
               <w:top w:w="100" w:type="dxa"/>
@@ -24031,19 +23769,7 @@
               <w:rPr>
                 <w:lang w:val="it-IT"/>
               </w:rPr>
-              <w:t xml:space="preserve">       3</w:t>
-            </w:r>
-            <w:r>
-              <w:rPr>
-                <w:lang w:val="it-IT"/>
-              </w:rPr>
-              <w:t>g</w:t>
-            </w:r>
-            <w:r>
-              <w:rPr>
-                <w:lang w:val="it-IT"/>
-              </w:rPr>
-              <w:t>-1</w:t>
+              <w:t xml:space="preserve">       3g-1</w:t>
             </w:r>
             <w:r>
               <w:rPr>
@@ -24070,14 +23796,7 @@
                 <w:u w:val="single"/>
                 <w:lang w:val="it-IT"/>
               </w:rPr>
-              <w:t>terminati</w:t>
-            </w:r>
-            <w:r>
-              <w:rPr>
-                <w:u w:val="single"/>
-                <w:lang w:val="it-IT"/>
-              </w:rPr>
-              <w:t>”</w:t>
+              <w:t>terminati”</w:t>
             </w:r>
             <w:r>
               <w:rPr>
@@ -24100,13 +23819,7 @@
               <w:rPr>
                 <w:lang w:val="it-IT"/>
               </w:rPr>
-              <w:t xml:space="preserve">    Il sistema mostra tutti i prestiti che sono </w:t>
-            </w:r>
-            <w:r>
-              <w:rPr>
-                <w:lang w:val="it-IT"/>
-              </w:rPr>
-              <w:t>terminati</w:t>
+              <w:t xml:space="preserve">    Il sistema mostra tutti i prestiti che sono terminati</w:t>
             </w:r>
           </w:p>
           <w:p>
@@ -24139,12 +23852,6 @@
         <w:tc>
           <w:tcPr>
             <w:tcW w:w="1770" w:type="dxa"/>
-            <w:tcBorders>
-              <w:top w:val="single" w:sz="4" w:space="0" w:color="FF0000"/>
-              <w:left w:val="single" w:sz="4" w:space="0" w:color="FF0000"/>
-              <w:bottom w:val="single" w:sz="4" w:space="0" w:color="FF0000"/>
-              <w:right w:val="single" w:sz="4" w:space="0" w:color="FF0000"/>
-            </w:tcBorders>
             <w:shd w:val="clear" w:color="auto" w:fill="FFFFFF" w:themeFill="background1"/>
             <w:tcMar>
               <w:top w:w="100" w:type="dxa"/>
@@ -24177,12 +23884,6 @@
         <w:tc>
           <w:tcPr>
             <w:tcW w:w="9518" w:type="dxa"/>
-            <w:tcBorders>
-              <w:top w:val="single" w:sz="4" w:space="0" w:color="FF0000"/>
-              <w:left w:val="single" w:sz="4" w:space="0" w:color="FF0000"/>
-              <w:bottom w:val="single" w:sz="4" w:space="0" w:color="FF0000"/>
-              <w:right w:val="single" w:sz="4" w:space="0" w:color="FF0000"/>
-            </w:tcBorders>
             <w:shd w:val="clear" w:color="auto" w:fill="FFFFFF" w:themeFill="background1"/>
             <w:tcMar>
               <w:top w:w="100" w:type="dxa"/>
@@ -24297,6 +23998,230 @@
         </w:tc>
       </w:tr>
     </w:tbl>
+    <w:p>
+      <w:pPr>
+        <w:rPr>
+          <w:lang w:val="it-IT"/>
+        </w:rPr>
+      </w:pPr>
+    </w:p>
+    <w:p>
+      <w:pPr>
+        <w:rPr>
+          <w:lang w:val="it-IT"/>
+        </w:rPr>
+      </w:pPr>
+    </w:p>
+    <w:p>
+      <w:pPr>
+        <w:rPr>
+          <w:lang w:val="it-IT"/>
+        </w:rPr>
+      </w:pPr>
+    </w:p>
+    <w:p>
+      <w:pPr>
+        <w:rPr>
+          <w:lang w:val="it-IT"/>
+        </w:rPr>
+      </w:pPr>
+    </w:p>
+    <w:p>
+      <w:pPr>
+        <w:rPr>
+          <w:lang w:val="it-IT"/>
+        </w:rPr>
+      </w:pPr>
+    </w:p>
+    <w:p>
+      <w:pPr>
+        <w:rPr>
+          <w:lang w:val="it-IT"/>
+        </w:rPr>
+      </w:pPr>
+    </w:p>
+    <w:p>
+      <w:pPr>
+        <w:rPr>
+          <w:lang w:val="it-IT"/>
+        </w:rPr>
+      </w:pPr>
+    </w:p>
+    <w:p>
+      <w:pPr>
+        <w:rPr>
+          <w:lang w:val="it-IT"/>
+        </w:rPr>
+      </w:pPr>
+    </w:p>
+    <w:p>
+      <w:pPr>
+        <w:rPr>
+          <w:lang w:val="it-IT"/>
+        </w:rPr>
+      </w:pPr>
+    </w:p>
+    <w:p>
+      <w:pPr>
+        <w:rPr>
+          <w:lang w:val="it-IT"/>
+        </w:rPr>
+      </w:pPr>
+    </w:p>
+    <w:p>
+      <w:pPr>
+        <w:rPr>
+          <w:lang w:val="it-IT"/>
+        </w:rPr>
+      </w:pPr>
+    </w:p>
+    <w:p>
+      <w:pPr>
+        <w:rPr>
+          <w:lang w:val="it-IT"/>
+        </w:rPr>
+      </w:pPr>
+    </w:p>
+    <w:p>
+      <w:pPr>
+        <w:rPr>
+          <w:lang w:val="it-IT"/>
+        </w:rPr>
+      </w:pPr>
+    </w:p>
+    <w:p>
+      <w:pPr>
+        <w:rPr>
+          <w:lang w:val="it-IT"/>
+        </w:rPr>
+      </w:pPr>
+    </w:p>
+    <w:p>
+      <w:pPr>
+        <w:rPr>
+          <w:lang w:val="it-IT"/>
+        </w:rPr>
+      </w:pPr>
+    </w:p>
+    <w:p>
+      <w:pPr>
+        <w:rPr>
+          <w:lang w:val="it-IT"/>
+        </w:rPr>
+      </w:pPr>
+    </w:p>
+    <w:p>
+      <w:pPr>
+        <w:rPr>
+          <w:lang w:val="it-IT"/>
+        </w:rPr>
+      </w:pPr>
+    </w:p>
+    <w:p>
+      <w:pPr>
+        <w:rPr>
+          <w:lang w:val="it-IT"/>
+        </w:rPr>
+      </w:pPr>
+    </w:p>
+    <w:p>
+      <w:pPr>
+        <w:rPr>
+          <w:lang w:val="it-IT"/>
+        </w:rPr>
+      </w:pPr>
+    </w:p>
+    <w:p>
+      <w:pPr>
+        <w:rPr>
+          <w:lang w:val="it-IT"/>
+        </w:rPr>
+      </w:pPr>
+    </w:p>
+    <w:p>
+      <w:pPr>
+        <w:rPr>
+          <w:lang w:val="it-IT"/>
+        </w:rPr>
+      </w:pPr>
+    </w:p>
+    <w:p>
+      <w:pPr>
+        <w:rPr>
+          <w:lang w:val="it-IT"/>
+        </w:rPr>
+      </w:pPr>
+    </w:p>
+    <w:p>
+      <w:pPr>
+        <w:rPr>
+          <w:lang w:val="it-IT"/>
+        </w:rPr>
+      </w:pPr>
+    </w:p>
+    <w:p>
+      <w:pPr>
+        <w:rPr>
+          <w:lang w:val="it-IT"/>
+        </w:rPr>
+      </w:pPr>
+    </w:p>
+    <w:p>
+      <w:pPr>
+        <w:rPr>
+          <w:lang w:val="it-IT"/>
+        </w:rPr>
+      </w:pPr>
+    </w:p>
+    <w:p>
+      <w:pPr>
+        <w:rPr>
+          <w:lang w:val="it-IT"/>
+        </w:rPr>
+      </w:pPr>
+    </w:p>
+    <w:p>
+      <w:pPr>
+        <w:rPr>
+          <w:lang w:val="it-IT"/>
+        </w:rPr>
+      </w:pPr>
+    </w:p>
+    <w:p>
+      <w:pPr>
+        <w:rPr>
+          <w:lang w:val="it-IT"/>
+        </w:rPr>
+      </w:pPr>
+    </w:p>
+    <w:p>
+      <w:pPr>
+        <w:rPr>
+          <w:lang w:val="it-IT"/>
+        </w:rPr>
+      </w:pPr>
+    </w:p>
+    <w:p>
+      <w:pPr>
+        <w:rPr>
+          <w:lang w:val="it-IT"/>
+        </w:rPr>
+      </w:pPr>
+    </w:p>
+    <w:p>
+      <w:pPr>
+        <w:rPr>
+          <w:lang w:val="it-IT"/>
+        </w:rPr>
+      </w:pPr>
+    </w:p>
+    <w:p>
+      <w:pPr>
+        <w:rPr>
+          <w:lang w:val="it-IT"/>
+        </w:rPr>
+      </w:pPr>
+    </w:p>
     <w:p>
       <w:pPr>
         <w:rPr>
@@ -29123,7 +29048,7 @@
 </file>
 
 <file path=customXml/itemProps1.xml><?xml version="1.0" encoding="utf-8"?>
-<ds:datastoreItem xmlns:ds="http://schemas.openxmlformats.org/officeDocument/2006/customXml" ds:itemID="{C3FEEE46-1797-4B13-AAF9-D6C73D6A36DD}">
+<ds:datastoreItem xmlns:ds="http://schemas.openxmlformats.org/officeDocument/2006/customXml" ds:itemID="{06EEE6F7-7237-455E-B28A-DEE5B733EB62}">
   <ds:schemaRefs>
     <ds:schemaRef ds:uri="http://schemas.openxmlformats.org/officeDocument/2006/bibliography"/>
   </ds:schemaRefs>

</xml_diff>